<commit_message>
Add html text translation
Bug: Wrong language on first load
</commit_message>
<xml_diff>
--- a/src/resources/templates/devis.docx
+++ b/src/resources/templates/devis.docx
@@ -14,21 +14,29 @@
       </w:pPr>
       <w:r>
         <w:rPr>
-          <w:lang w:val="en-US"/>
+          <w:rStyle w:val="Titre1Car"/>
         </w:rPr>
         <w:t>{</w:t>
       </w:r>
       <w:proofErr w:type="spellStart"/>
-      <w:r>
-        <w:rPr>
-          <w:lang w:val="en-US"/>
-        </w:rPr>
-        <w:t>company_name</w:t>
+      <w:proofErr w:type="gramStart"/>
+      <w:r>
+        <w:rPr>
+          <w:rStyle w:val="Titre1Car"/>
+        </w:rPr>
+        <w:t>company</w:t>
+      </w:r>
+      <w:proofErr w:type="gramEnd"/>
+      <w:r>
+        <w:rPr>
+          <w:rStyle w:val="Titre1Car"/>
+        </w:rPr>
+        <w:t>_name</w:t>
       </w:r>
       <w:proofErr w:type="spellEnd"/>
       <w:r>
         <w:rPr>
-          <w:lang w:val="en-US"/>
+          <w:rStyle w:val="Titre1Car"/>
         </w:rPr>
         <w:t>}</w:t>
       </w:r>
@@ -336,6 +344,7 @@
               <w:t>$</w:t>
             </w:r>
             <w:proofErr w:type="spellStart"/>
+            <w:proofErr w:type="gramStart"/>
             <w:r>
               <w:t>item.</w:t>
             </w:r>
@@ -346,6 +355,7 @@
               <w:t>escription</w:t>
             </w:r>
             <w:proofErr w:type="spellEnd"/>
+            <w:proofErr w:type="gramEnd"/>
             <w:r>
               <w:t>}</w:t>
             </w:r>
@@ -363,10 +373,12 @@
               <w:t>$</w:t>
             </w:r>
             <w:proofErr w:type="spellStart"/>
+            <w:proofErr w:type="gramStart"/>
             <w:r>
               <w:t>item.quantity</w:t>
             </w:r>
             <w:proofErr w:type="spellEnd"/>
+            <w:proofErr w:type="gramEnd"/>
             <w:r>
               <w:t>}</w:t>
             </w:r>
@@ -384,6 +396,7 @@
               <w:t>$</w:t>
             </w:r>
             <w:proofErr w:type="spellStart"/>
+            <w:proofErr w:type="gramStart"/>
             <w:r>
               <w:t>item.</w:t>
             </w:r>
@@ -391,6 +404,7 @@
               <w:t>unit</w:t>
             </w:r>
             <w:proofErr w:type="spellEnd"/>
+            <w:proofErr w:type="gramEnd"/>
             <w:r>
               <w:t>}</w:t>
             </w:r>
@@ -408,8 +422,13 @@
               <w:t>$</w:t>
             </w:r>
             <w:proofErr w:type="spellStart"/>
-            <w:r>
-              <w:t>item.unit_price</w:t>
+            <w:proofErr w:type="gramStart"/>
+            <w:r>
+              <w:t>item.unit</w:t>
+            </w:r>
+            <w:proofErr w:type="gramEnd"/>
+            <w:r>
+              <w:t>_price</w:t>
             </w:r>
             <w:proofErr w:type="spellEnd"/>
             <w:r>
@@ -439,6 +458,7 @@
               </w:rPr>
               <w:t>$</w:t>
             </w:r>
+            <w:proofErr w:type="gramStart"/>
             <w:r>
               <w:rPr>
                 <w:lang w:val="en-US"/>
@@ -450,6 +470,7 @@
               <w:t>quantity</w:t>
             </w:r>
             <w:proofErr w:type="spellEnd"/>
+            <w:proofErr w:type="gramEnd"/>
             <w:r>
               <w:rPr>
                 <w:lang w:val="en-US"/>
@@ -1090,6 +1111,27 @@
     <w:name w:val="Normal"/>
     <w:qFormat/>
   </w:style>
+  <w:style w:type="paragraph" w:styleId="Titre1">
+    <w:name w:val="heading 1"/>
+    <w:basedOn w:val="Normal"/>
+    <w:next w:val="Normal"/>
+    <w:link w:val="Titre1Car"/>
+    <w:uiPriority w:val="9"/>
+    <w:qFormat/>
+    <w:rsid w:val="001875EF"/>
+    <w:pPr>
+      <w:keepNext/>
+      <w:keepLines/>
+      <w:spacing w:before="240" w:after="0"/>
+      <w:outlineLvl w:val="0"/>
+    </w:pPr>
+    <w:rPr>
+      <w:rFonts w:asciiTheme="majorHAnsi" w:eastAsiaTheme="majorEastAsia" w:hAnsiTheme="majorHAnsi" w:cstheme="majorBidi"/>
+      <w:color w:val="2F5496" w:themeColor="accent1" w:themeShade="BF"/>
+      <w:sz w:val="32"/>
+      <w:szCs w:val="32"/>
+    </w:rPr>
+  </w:style>
   <w:style w:type="character" w:default="1" w:styleId="Policepardfaut">
     <w:name w:val="Default Paragraph Font"/>
     <w:uiPriority w:val="1"/>
@@ -1179,6 +1221,19 @@
         <w:insideV w:val="single" w:sz="4" w:space="0" w:color="auto"/>
       </w:tblBorders>
     </w:tblPr>
+  </w:style>
+  <w:style w:type="character" w:customStyle="1" w:styleId="Titre1Car">
+    <w:name w:val="Titre 1 Car"/>
+    <w:basedOn w:val="Policepardfaut"/>
+    <w:link w:val="Titre1"/>
+    <w:uiPriority w:val="9"/>
+    <w:rsid w:val="001875EF"/>
+    <w:rPr>
+      <w:rFonts w:asciiTheme="majorHAnsi" w:eastAsiaTheme="majorEastAsia" w:hAnsiTheme="majorHAnsi" w:cstheme="majorBidi"/>
+      <w:color w:val="2F5496" w:themeColor="accent1" w:themeShade="BF"/>
+      <w:sz w:val="32"/>
+      <w:szCs w:val="32"/>
+    </w:rPr>
   </w:style>
 </w:styles>
 </file>

</xml_diff>

<commit_message>
Clear template filename on clear
</commit_message>
<xml_diff>
--- a/src/resources/templates/devis.docx
+++ b/src/resources/templates/devis.docx
@@ -15,30 +15,9 @@
       <w:r>
         <w:rPr>
           <w:rStyle w:val="Titre1Car"/>
+          <w:lang w:val="en-US"/>
         </w:rPr>
-        <w:t>{</w:t>
-      </w:r>
-      <w:proofErr w:type="spellStart"/>
-      <w:proofErr w:type="gramStart"/>
-      <w:r>
-        <w:rPr>
-          <w:rStyle w:val="Titre1Car"/>
-        </w:rPr>
-        <w:t>company</w:t>
-      </w:r>
-      <w:proofErr w:type="gramEnd"/>
-      <w:r>
-        <w:rPr>
-          <w:rStyle w:val="Titre1Car"/>
-        </w:rPr>
-        <w:t>_name</w:t>
-      </w:r>
-      <w:proofErr w:type="spellEnd"/>
-      <w:r>
-        <w:rPr>
-          <w:rStyle w:val="Titre1Car"/>
-        </w:rPr>
-        <w:t>}</w:t>
+        <w:t>{company_name}</w:t>
       </w:r>
       <w:r>
         <w:rPr>
@@ -62,56 +41,25 @@
         <w:rPr>
           <w:lang w:val="en-US"/>
         </w:rPr>
+        <w:t>{company_slogan}</w:t>
+      </w:r>
+    </w:p>
+    <w:p>
+      <w:pPr>
+        <w:pStyle w:val="En-tte"/>
+        <w:tabs>
+          <w:tab w:val="clear" w:pos="4536"/>
+        </w:tabs>
+      </w:pPr>
+      <w:r>
         <w:t>{</w:t>
       </w:r>
-      <w:proofErr w:type="spellStart"/>
       <w:r>
-        <w:rPr>
-          <w:lang w:val="en-US"/>
-        </w:rPr>
-        <w:t>company_slogan</w:t>
-      </w:r>
-      <w:proofErr w:type="spellEnd"/>
-      <w:r>
-        <w:rPr>
-          <w:lang w:val="en-US"/>
-        </w:rPr>
-        <w:t>}</w:t>
+        <w:t>toilette}</w:t>
       </w:r>
       <w:r>
-        <w:rPr>
-          <w:lang w:val="en-US"/>
-        </w:rPr>
         <w:tab/>
-        <w:t>{</w:t>
-      </w:r>
-      <w:proofErr w:type="spellStart"/>
-      <w:r>
-        <w:rPr>
-          <w:lang w:val="en-US"/>
-        </w:rPr>
-        <w:t>current_city</w:t>
-      </w:r>
-      <w:proofErr w:type="spellEnd"/>
-      <w:r>
-        <w:rPr>
-          <w:lang w:val="en-US"/>
-        </w:rPr>
-        <w:t>}, le {</w:t>
-      </w:r>
-      <w:proofErr w:type="spellStart"/>
-      <w:r>
-        <w:rPr>
-          <w:lang w:val="en-US"/>
-        </w:rPr>
-        <w:t>current_date</w:t>
-      </w:r>
-      <w:proofErr w:type="spellEnd"/>
-      <w:r>
-        <w:rPr>
-          <w:lang w:val="en-US"/>
-        </w:rPr>
-        <w:t>}</w:t>
+        <w:t>{current_city}, le {current_date}</w:t>
       </w:r>
     </w:p>
     <w:p>
@@ -125,33 +73,11 @@
           <w:lang w:val="en-US"/>
         </w:rPr>
       </w:pPr>
-      <w:proofErr w:type="spellStart"/>
       <w:r>
         <w:rPr>
           <w:lang w:val="en-US"/>
         </w:rPr>
-        <w:t>Numéro</w:t>
-      </w:r>
-      <w:proofErr w:type="spellEnd"/>
-      <w:r>
-        <w:rPr>
-          <w:lang w:val="en-US"/>
-        </w:rPr>
-        <w:t>: {</w:t>
-      </w:r>
-      <w:proofErr w:type="spellStart"/>
-      <w:r>
-        <w:rPr>
-          <w:lang w:val="en-US"/>
-        </w:rPr>
-        <w:t>quote_number</w:t>
-      </w:r>
-      <w:proofErr w:type="spellEnd"/>
-      <w:r>
-        <w:rPr>
-          <w:lang w:val="en-US"/>
-        </w:rPr>
-        <w:t>}</w:t>
+        <w:t>Numéro: {quote_number}</w:t>
       </w:r>
     </w:p>
     <w:p>
@@ -163,15 +89,7 @@
         <w:jc w:val="right"/>
       </w:pPr>
       <w:r>
-        <w:t>Date de validité : {</w:t>
-      </w:r>
-      <w:proofErr w:type="spellStart"/>
-      <w:r>
-        <w:t>validity_date</w:t>
-      </w:r>
-      <w:proofErr w:type="spellEnd"/>
-      <w:r>
-        <w:t>}</w:t>
+        <w:t>Date de validité : {validity_date}</w:t>
       </w:r>
     </w:p>
     <w:tbl>
@@ -182,12 +100,12 @@
         <w:tblLook w:val="04A0" w:firstRow="1" w:lastRow="0" w:firstColumn="1" w:lastColumn="0" w:noHBand="0" w:noVBand="1"/>
       </w:tblPr>
       <w:tblGrid>
-        <w:gridCol w:w="1798"/>
-        <w:gridCol w:w="1566"/>
-        <w:gridCol w:w="1203"/>
-        <w:gridCol w:w="1713"/>
-        <w:gridCol w:w="1650"/>
-        <w:gridCol w:w="1132"/>
+        <w:gridCol w:w="1813"/>
+        <w:gridCol w:w="1563"/>
+        <w:gridCol w:w="1200"/>
+        <w:gridCol w:w="1710"/>
+        <w:gridCol w:w="1646"/>
+        <w:gridCol w:w="1130"/>
       </w:tblGrid>
       <w:tr>
         <w:tc>
@@ -343,19 +261,16 @@
             <w:r>
               <w:t>$</w:t>
             </w:r>
-            <w:proofErr w:type="spellStart"/>
-            <w:proofErr w:type="gramStart"/>
             <w:r>
               <w:t>item.</w:t>
             </w:r>
             <w:r>
-              <w:t>d</w:t>
-            </w:r>
-            <w:r>
-              <w:t>escription</w:t>
-            </w:r>
-            <w:proofErr w:type="spellEnd"/>
-            <w:proofErr w:type="gramEnd"/>
+              <w:rPr>
+                <w:rFonts w:ascii="Calibri" w:hAnsi="Calibri" w:cs="Calibri"/>
+                <w:color w:val="000000"/>
+              </w:rPr>
+              <w:t>Description</w:t>
+            </w:r>
             <w:r>
               <w:t>}</w:t>
             </w:r>
@@ -372,13 +287,28 @@
             <w:r>
               <w:t>$</w:t>
             </w:r>
-            <w:proofErr w:type="spellStart"/>
-            <w:proofErr w:type="gramStart"/>
-            <w:r>
-              <w:t>item.quantity</w:t>
-            </w:r>
-            <w:proofErr w:type="spellEnd"/>
-            <w:proofErr w:type="gramEnd"/>
+            <w:r>
+              <w:t>item.quantity}</w:t>
+            </w:r>
+          </w:p>
+        </w:tc>
+        <w:tc>
+          <w:tcPr>
+            <w:tcW w:w="1510" w:type="dxa"/>
+          </w:tcPr>
+          <w:p>
+            <w:r>
+              <w:t>{</w:t>
+            </w:r>
+            <w:r>
+              <w:t>$</w:t>
+            </w:r>
+            <w:r>
+              <w:t>item.</w:t>
+            </w:r>
+            <w:r>
+              <w:t>unit</w:t>
+            </w:r>
             <w:r>
               <w:t>}</w:t>
             </w:r>
@@ -395,151 +325,95 @@
             <w:r>
               <w:t>$</w:t>
             </w:r>
-            <w:proofErr w:type="spellStart"/>
-            <w:proofErr w:type="gramStart"/>
-            <w:r>
+            <w:r>
+              <w:t>item.unit_price}</w:t>
+            </w:r>
+          </w:p>
+        </w:tc>
+        <w:tc>
+          <w:tcPr>
+            <w:tcW w:w="1511" w:type="dxa"/>
+          </w:tcPr>
+          <w:p>
+            <w:pPr>
+              <w:rPr>
+                <w:lang w:val="en-US"/>
+              </w:rPr>
+            </w:pPr>
+            <w:r>
+              <w:rPr>
+                <w:lang w:val="en-US"/>
+              </w:rPr>
+              <w:t>{</w:t>
+            </w:r>
+            <w:r>
+              <w:rPr>
+                <w:lang w:val="en-US"/>
+              </w:rPr>
+              <w:t>$</w:t>
+            </w:r>
+            <w:r>
+              <w:rPr>
+                <w:lang w:val="en-US"/>
+              </w:rPr>
               <w:t>item.</w:t>
             </w:r>
             <w:r>
-              <w:t>unit</w:t>
-            </w:r>
-            <w:proofErr w:type="spellEnd"/>
-            <w:proofErr w:type="gramEnd"/>
-            <w:r>
-              <w:t>}</w:t>
-            </w:r>
-          </w:p>
-        </w:tc>
-        <w:tc>
-          <w:tcPr>
-            <w:tcW w:w="1510" w:type="dxa"/>
-          </w:tcPr>
-          <w:p>
-            <w:r>
+              <w:t>quantity</w:t>
+            </w:r>
+            <w:r>
+              <w:rPr>
+                <w:lang w:val="en-US"/>
+              </w:rPr>
+              <w:t xml:space="preserve"> </w:t>
+            </w:r>
+            <w:r>
+              <w:rPr>
+                <w:lang w:val="en-US"/>
+              </w:rPr>
+              <w:t xml:space="preserve">* </w:t>
+            </w:r>
+            <w:r>
+              <w:rPr>
+                <w:lang w:val="en-US"/>
+              </w:rPr>
+              <w:t>$</w:t>
+            </w:r>
+            <w:r>
+              <w:rPr>
+                <w:lang w:val="en-US"/>
+              </w:rPr>
+              <w:t>item.unit_price}</w:t>
+            </w:r>
+          </w:p>
+        </w:tc>
+        <w:tc>
+          <w:tcPr>
+            <w:tcW w:w="1511" w:type="dxa"/>
+          </w:tcPr>
+          <w:p>
+            <w:pPr>
+              <w:rPr>
+                <w:lang w:val="en-US"/>
+              </w:rPr>
+            </w:pPr>
+            <w:r>
+              <w:rPr>
+                <w:lang w:val="en-US"/>
+              </w:rPr>
               <w:t>{</w:t>
             </w:r>
             <w:r>
+              <w:rPr>
+                <w:lang w:val="en-US"/>
+              </w:rPr>
               <w:t>$</w:t>
             </w:r>
-            <w:proofErr w:type="spellStart"/>
-            <w:proofErr w:type="gramStart"/>
-            <w:r>
-              <w:t>item.unit</w:t>
-            </w:r>
-            <w:proofErr w:type="gramEnd"/>
-            <w:r>
-              <w:t>_price</w:t>
-            </w:r>
-            <w:proofErr w:type="spellEnd"/>
-            <w:r>
-              <w:t>}</w:t>
-            </w:r>
-          </w:p>
-        </w:tc>
-        <w:tc>
-          <w:tcPr>
-            <w:tcW w:w="1511" w:type="dxa"/>
-          </w:tcPr>
-          <w:p>
-            <w:pPr>
-              <w:rPr>
-                <w:lang w:val="en-US"/>
-              </w:rPr>
-            </w:pPr>
-            <w:r>
-              <w:rPr>
-                <w:lang w:val="en-US"/>
-              </w:rPr>
-              <w:t>{</w:t>
-            </w:r>
-            <w:r>
-              <w:rPr>
-                <w:lang w:val="en-US"/>
-              </w:rPr>
-              <w:t>$</w:t>
-            </w:r>
-            <w:proofErr w:type="gramStart"/>
-            <w:r>
-              <w:rPr>
-                <w:lang w:val="en-US"/>
-              </w:rPr>
-              <w:t>item.</w:t>
-            </w:r>
-            <w:proofErr w:type="spellStart"/>
-            <w:r>
-              <w:t>quantity</w:t>
-            </w:r>
-            <w:proofErr w:type="spellEnd"/>
-            <w:proofErr w:type="gramEnd"/>
-            <w:r>
-              <w:rPr>
-                <w:lang w:val="en-US"/>
-              </w:rPr>
-              <w:t xml:space="preserve"> </w:t>
-            </w:r>
-            <w:r>
-              <w:rPr>
-                <w:lang w:val="en-US"/>
-              </w:rPr>
-              <w:t xml:space="preserve">* </w:t>
-            </w:r>
-            <w:r>
-              <w:rPr>
-                <w:lang w:val="en-US"/>
-              </w:rPr>
-              <w:t>$</w:t>
-            </w:r>
-            <w:proofErr w:type="spellStart"/>
-            <w:r>
-              <w:rPr>
-                <w:lang w:val="en-US"/>
-              </w:rPr>
-              <w:t>item.unit_price</w:t>
-            </w:r>
-            <w:proofErr w:type="spellEnd"/>
-            <w:r>
-              <w:rPr>
-                <w:lang w:val="en-US"/>
-              </w:rPr>
-              <w:t>}</w:t>
-            </w:r>
-          </w:p>
-        </w:tc>
-        <w:tc>
-          <w:tcPr>
-            <w:tcW w:w="1511" w:type="dxa"/>
-          </w:tcPr>
-          <w:p>
-            <w:pPr>
-              <w:rPr>
-                <w:lang w:val="en-US"/>
-              </w:rPr>
-            </w:pPr>
-            <w:r>
-              <w:rPr>
-                <w:lang w:val="en-US"/>
-              </w:rPr>
-              <w:t>{</w:t>
-            </w:r>
-            <w:r>
-              <w:rPr>
-                <w:lang w:val="en-US"/>
-              </w:rPr>
-              <w:t>$</w:t>
-            </w:r>
-            <w:proofErr w:type="spellStart"/>
-            <w:r>
-              <w:rPr>
-                <w:lang w:val="en-US"/>
-              </w:rPr>
-              <w:t>item.tva</w:t>
-            </w:r>
-            <w:proofErr w:type="spellEnd"/>
-            <w:r>
-              <w:rPr>
-                <w:lang w:val="en-US"/>
-              </w:rPr>
-              <w:t>}</w:t>
+            <w:r>
+              <w:rPr>
+                <w:lang w:val="en-US"/>
+              </w:rPr>
+              <w:t>item.tva}</w:t>
             </w:r>
           </w:p>
         </w:tc>

</xml_diff>